<commit_message>
Started the development step
</commit_message>
<xml_diff>
--- a/document/tesis2015.docx
+++ b/document/tesis2015.docx
@@ -14613,6 +14613,7 @@
     <w:p>
       <w:pPr>
         <w:pStyle w:val="BodyText"/>
+        <w:ind w:firstLine="0"/>
         <w:jc w:val="center"/>
       </w:pPr>
       <w:r>
@@ -14735,6 +14736,7 @@
     <w:p>
       <w:pPr>
         <w:pStyle w:val="BodyText"/>
+        <w:ind w:firstLine="0"/>
         <w:jc w:val="center"/>
       </w:pPr>
       <w:r>
@@ -14953,6 +14955,7 @@
     <w:p>
       <w:pPr>
         <w:pStyle w:val="BodyText"/>
+        <w:ind w:firstLine="0"/>
         <w:jc w:val="center"/>
       </w:pPr>
       <w:r>
@@ -15392,6 +15395,7 @@
     <w:p>
       <w:pPr>
         <w:pStyle w:val="BodyText"/>
+        <w:ind w:firstLine="0"/>
         <w:jc w:val="center"/>
       </w:pPr>
       <w:r>
@@ -15503,6 +15507,7 @@
     <w:p>
       <w:pPr>
         <w:pStyle w:val="BodyText"/>
+        <w:ind w:firstLine="0"/>
         <w:jc w:val="center"/>
       </w:pPr>
       <w:r>
@@ -16708,8 +16713,6 @@
       <w:r>
         <w:t>r encerrado es la sentencia SQL.</w:t>
       </w:r>
-      <w:bookmarkStart w:id="14" w:name="_GoBack"/>
-      <w:bookmarkEnd w:id="14"/>
     </w:p>
     <w:p>
       <w:pPr>
@@ -16804,6 +16807,473 @@
     <w:p>
       <w:pPr>
         <w:pStyle w:val="BodyText"/>
+        <w:jc w:val="center"/>
+        <w:rPr>
+          <w:lang w:val="es-ES_tradnl"/>
+        </w:rPr>
+      </w:pPr>
+    </w:p>
+    <w:p>
+      <w:pPr>
+        <w:pStyle w:val="Heading11PLANTEAMIENTO"/>
+      </w:pPr>
+      <w:r>
+        <w:t>4.3.</w:t>
+      </w:r>
+      <w:r>
+        <w:t>3</w:t>
+      </w:r>
+      <w:r>
+        <w:t xml:space="preserve"> </w:t>
+      </w:r>
+      <w:r>
+        <w:t>DE</w:t>
+      </w:r>
+      <w:r>
+        <w:t>SARROLLO DEL SISTEMA</w:t>
+      </w:r>
+    </w:p>
+    <w:p>
+      <w:pPr>
+        <w:pStyle w:val="BodyText"/>
+        <w:ind w:firstLine="0"/>
+      </w:pPr>
+    </w:p>
+    <w:p>
+      <w:pPr>
+        <w:pStyle w:val="BodyText"/>
+      </w:pPr>
+      <w:r>
+        <w:t>En esta sección se hace referencia a la forma en que fu</w:t>
+      </w:r>
+      <w:r>
+        <w:t xml:space="preserve">e desarrollado el sistema. </w:t>
+      </w:r>
+      <w:r>
+        <w:t>Como</w:t>
+      </w:r>
+      <w:r>
+        <w:t xml:space="preserve"> fue </w:t>
+      </w:r>
+      <w:r>
+        <w:t xml:space="preserve">sutilmente </w:t>
+      </w:r>
+      <w:r>
+        <w:t>reseñado</w:t>
+      </w:r>
+      <w:r>
+        <w:t xml:space="preserve"> en secciones anteriores,</w:t>
+      </w:r>
+      <w:r>
+        <w:t xml:space="preserve"> la aplicación fue desarrollada bajo el lenguaje de programación</w:t>
+      </w:r>
+      <w:r>
+        <w:t xml:space="preserve"> Java en su versión 8, utilizando la </w:t>
+      </w:r>
+      <w:r>
+        <w:t>API de java para Web Services XML (JAX-WS) en la versión 2, utilizando el entorno de desarrollo IntelliJIDEA en su versi</w:t>
+      </w:r>
+      <w:r>
+        <w:t xml:space="preserve">ón 14, como sistema de control de versiones se utilizó Git empleando como repositorio remoto Github en su modalidad gratuita, ya que la aplicación es de </w:t>
+      </w:r>
+      <w:r>
+        <w:t>código abierto.</w:t>
+      </w:r>
+    </w:p>
+    <w:p>
+      <w:pPr>
+        <w:pStyle w:val="BodyText"/>
+      </w:pPr>
+    </w:p>
+    <w:p>
+      <w:pPr>
+        <w:pStyle w:val="BodyText"/>
+      </w:pPr>
+      <w:r>
+        <w:t xml:space="preserve">Con respecto al desarrollo, </w:t>
+      </w:r>
+      <w:r>
+        <w:t>hay que recordar que los diagramas de clases al igual que los diagramas de actividades fueron reseñados en la sección 4.2.</w:t>
+      </w:r>
+      <w:r>
+        <w:t>1, y debido a que el código de la aplicación es muy extenso</w:t>
+      </w:r>
+      <w:r>
+        <w:t>,</w:t>
+      </w:r>
+      <w:r>
+        <w:t xml:space="preserve"> se decidió colocar solo </w:t>
+      </w:r>
+      <w:r>
+        <w:lastRenderedPageBreak/>
+        <w:t>fragmentos</w:t>
+      </w:r>
+      <w:r>
+        <w:t xml:space="preserve"> importantes</w:t>
+      </w:r>
+      <w:r>
+        <w:t xml:space="preserve"> del código</w:t>
+      </w:r>
+      <w:r>
+        <w:t>.</w:t>
+      </w:r>
+      <w:r>
+        <w:t xml:space="preserve"> Hay que aclarar que el código en su totalidad está en el repositorio remoto albergado por Github en la dirección que se muestra a continuación</w:t>
+      </w:r>
+      <w:r>
+        <w:t xml:space="preserve"> </w:t>
+      </w:r>
+      <w:hyperlink r:id="rId45" w:history="1">
+        <w:r>
+          <w:rPr>
+            <w:rStyle w:val="Hyperlink"/>
+            <w:color w:val="auto"/>
+            <w:u w:val="none"/>
+          </w:rPr>
+          <w:t>https://github.com/Bonsanto/easy-db-dispatcher</w:t>
+        </w:r>
+      </w:hyperlink>
+      <w:r>
+        <w:t>.</w:t>
+      </w:r>
+    </w:p>
+    <w:p>
+      <w:pPr>
+        <w:pStyle w:val="BodyText"/>
+        <w:ind w:firstLine="0"/>
+      </w:pPr>
+    </w:p>
+    <w:p>
+      <w:pPr>
+        <w:pStyle w:val="BodyText"/>
+      </w:pPr>
+      <w:r>
+        <w:t>La clase principal es la clase Dispatcher</w:t>
+      </w:r>
+      <w:r>
+        <w:t xml:space="preserve"> (ver figura 4.24)</w:t>
+      </w:r>
+      <w:r>
+        <w:t xml:space="preserve">, esta es la clase que permite el arranque de la aplicación a través de </w:t>
+      </w:r>
+      <w:r>
+        <w:t xml:space="preserve">la ejecución de </w:t>
+      </w:r>
+      <w:r>
+        <w:t xml:space="preserve">su método main, también posee los </w:t>
+      </w:r>
+      <w:r>
+        <w:t xml:space="preserve">diferentes </w:t>
+      </w:r>
+      <w:r>
+        <w:t>métodos que pu</w:t>
+      </w:r>
+      <w:r>
+        <w:t>eden ser invocados remotamente. Para obtener esta capacidad,</w:t>
+      </w:r>
+      <w:r>
+        <w:t xml:space="preserve"> se </w:t>
+      </w:r>
+      <w:r>
+        <w:t>determinó que la clase debía</w:t>
+      </w:r>
+      <w:r>
+        <w:t xml:space="preserve"> ser un servicio web, y se </w:t>
+      </w:r>
+      <w:r>
+        <w:t>logró</w:t>
+      </w:r>
+      <w:r>
+        <w:t xml:space="preserve"> </w:t>
+      </w:r>
+      <w:r>
+        <w:t xml:space="preserve">mediante la utilización de anotación </w:t>
+      </w:r>
+      <w:r>
+        <w:t>@WebService</w:t>
+      </w:r>
+      <w:r>
+        <w:t xml:space="preserve">() </w:t>
+      </w:r>
+      <w:r>
+        <w:t>al principio de la clase</w:t>
+      </w:r>
+      <w:r>
+        <w:t>, que junto a la utilización de la anotaci</w:t>
+      </w:r>
+      <w:r>
+        <w:t>ones</w:t>
+      </w:r>
+      <w:r>
+        <w:t xml:space="preserve"> @WebMethod</w:t>
+      </w:r>
+      <w:r>
+        <w:t xml:space="preserve"> </w:t>
+      </w:r>
+      <w:r>
+        <w:t>sobre los métodos</w:t>
+      </w:r>
+      <w:r>
+        <w:t>,</w:t>
+      </w:r>
+      <w:r>
+        <w:t xml:space="preserve"> indicaron</w:t>
+      </w:r>
+      <w:r>
+        <w:t xml:space="preserve"> que dichas operaciones pueden ser llamadas o invocadas remotamente por algún cliente del </w:t>
+      </w:r>
+      <w:r>
+        <w:t>servicio</w:t>
+      </w:r>
+      <w:r>
+        <w:t>.</w:t>
+      </w:r>
+    </w:p>
+    <w:p>
+      <w:pPr>
+        <w:pStyle w:val="BodyText"/>
+        <w:ind w:firstLine="0"/>
+      </w:pPr>
+    </w:p>
+    <w:p>
+      <w:pPr>
+        <w:pStyle w:val="BodyText"/>
+        <w:ind w:firstLine="0"/>
+        <w:jc w:val="center"/>
+      </w:pPr>
+      <w:r>
+        <w:rPr>
+          <w:noProof/>
+          <w:lang w:val="en-US" w:eastAsia="en-US"/>
+        </w:rPr>
+        <w:drawing>
+          <wp:inline distT="0" distB="0" distL="0" distR="0" wp14:anchorId="3EE35E77" wp14:editId="07D468F1">
+            <wp:extent cx="5612130" cy="4025303"/>
+            <wp:effectExtent l="0" t="0" r="7620" b="0"/>
+            <wp:docPr id="32" name="Picture 32" descr="https://dl.dropboxusercontent.com/u/6280514/ShareX/2015/07/2015-07-21_23-04-10.png"/>
+            <wp:cNvGraphicFramePr>
+              <a:graphicFrameLocks xmlns:a="http://schemas.openxmlformats.org/drawingml/2006/main" noChangeAspect="1"/>
+            </wp:cNvGraphicFramePr>
+            <a:graphic xmlns:a="http://schemas.openxmlformats.org/drawingml/2006/main">
+              <a:graphicData uri="http://schemas.openxmlformats.org/drawingml/2006/picture">
+                <pic:pic xmlns:pic="http://schemas.openxmlformats.org/drawingml/2006/picture">
+                  <pic:nvPicPr>
+                    <pic:cNvPr id="0" name="Picture 55" descr="https://dl.dropboxusercontent.com/u/6280514/ShareX/2015/07/2015-07-21_23-04-10.png"/>
+                    <pic:cNvPicPr>
+                      <a:picLocks noChangeAspect="1" noChangeArrowheads="1"/>
+                    </pic:cNvPicPr>
+                  </pic:nvPicPr>
+                  <pic:blipFill>
+                    <a:blip r:embed="rId46">
+                      <a:grayscl/>
+                      <a:extLst>
+                        <a:ext uri="{28A0092B-C50C-407E-A947-70E740481C1C}">
+                          <a14:useLocalDpi xmlns:a14="http://schemas.microsoft.com/office/drawing/2010/main" val="0"/>
+                        </a:ext>
+                      </a:extLst>
+                    </a:blip>
+                    <a:srcRect/>
+                    <a:stretch>
+                      <a:fillRect/>
+                    </a:stretch>
+                  </pic:blipFill>
+                  <pic:spPr bwMode="auto">
+                    <a:xfrm>
+                      <a:off x="0" y="0"/>
+                      <a:ext cx="5612130" cy="4025303"/>
+                    </a:xfrm>
+                    <a:prstGeom prst="rect">
+                      <a:avLst/>
+                    </a:prstGeom>
+                    <a:noFill/>
+                    <a:ln>
+                      <a:noFill/>
+                    </a:ln>
+                  </pic:spPr>
+                </pic:pic>
+              </a:graphicData>
+            </a:graphic>
+          </wp:inline>
+        </w:drawing>
+      </w:r>
+    </w:p>
+    <w:p>
+      <w:pPr>
+        <w:pStyle w:val="FIGURE"/>
+      </w:pPr>
+      <w:r>
+        <w:t>Figura 4.24. Fragmento de la clase Dispatcher</w:t>
+      </w:r>
+    </w:p>
+    <w:p>
+      <w:pPr>
+        <w:pStyle w:val="BodyText"/>
+      </w:pPr>
+      <w:r>
+        <w:lastRenderedPageBreak/>
+        <w:t xml:space="preserve">Para </w:t>
+      </w:r>
+      <w:r>
+        <w:t>comprender</w:t>
+      </w:r>
+      <w:r>
+        <w:t xml:space="preserve"> como la aplicación se inicia</w:t>
+      </w:r>
+      <w:r>
+        <w:t>,</w:t>
+      </w:r>
+      <w:r>
+        <w:t xml:space="preserve"> hay que ver el contenido del método main (ver figura 4.25)</w:t>
+      </w:r>
+      <w:r>
+        <w:t xml:space="preserve">, primeramente se </w:t>
+      </w:r>
+      <w:r>
+        <w:t xml:space="preserve">observa que el método lanza una excepción del tipo IOException, esto se debe a que el arranque del sistema involucra la lectura de tres archivos de configuración, archivos que son indispensables, </w:t>
+      </w:r>
+      <w:r>
+        <w:t>así pues</w:t>
+      </w:r>
+      <w:r>
+        <w:t xml:space="preserve"> en caso de no hallarlos o no tener permisos de lectura</w:t>
+      </w:r>
+      <w:r>
+        <w:t xml:space="preserve"> para los mismos</w:t>
+      </w:r>
+      <w:r>
+        <w:t xml:space="preserve"> la aplicación </w:t>
+      </w:r>
+      <w:r>
+        <w:t>no debería arrancar (ver figura 4.15)</w:t>
+      </w:r>
+      <w:r>
+        <w:t>, cabe destacar que a la informaci</w:t>
+      </w:r>
+      <w:r>
+        <w:t>ón registrada en</w:t>
+      </w:r>
+      <w:r>
+        <w:t xml:space="preserve"> settings.xml es utilizada por el objeto </w:t>
+      </w:r>
+      <w:r>
+        <w:t>s</w:t>
+      </w:r>
+      <w:r>
+        <w:t>ettingsReader</w:t>
+      </w:r>
+      <w:r>
+        <w:t xml:space="preserve"> para instanciar el objeto config, que después es usado para formar la cadena de caracteres que simboliza la URL </w:t>
+      </w:r>
+      <w:r>
+        <w:t>a la que puede acceder el cliente para obtener</w:t>
+      </w:r>
+      <w:r>
+        <w:t xml:space="preserve"> los</w:t>
+      </w:r>
+      <w:r>
+        <w:t xml:space="preserve"> archivos wsdl y también involucra el puerto donde el servicio queda escuchando</w:t>
+      </w:r>
+      <w:bookmarkStart w:id="14" w:name="_GoBack"/>
+      <w:bookmarkEnd w:id="14"/>
+      <w:r>
+        <w:t>.</w:t>
+      </w:r>
+    </w:p>
+    <w:p>
+      <w:pPr>
+        <w:pStyle w:val="BodyText"/>
+      </w:pPr>
+    </w:p>
+    <w:p>
+      <w:pPr>
+        <w:pStyle w:val="BodyText"/>
+        <w:ind w:firstLine="0"/>
+      </w:pPr>
+      <w:r>
+        <w:rPr>
+          <w:noProof/>
+          <w:lang w:val="en-US" w:eastAsia="en-US"/>
+        </w:rPr>
+        <w:drawing>
+          <wp:inline distT="0" distB="0" distL="0" distR="0" wp14:anchorId="68F598B9" wp14:editId="46E5739A">
+            <wp:extent cx="5612130" cy="2505097"/>
+            <wp:effectExtent l="0" t="0" r="7620" b="9525"/>
+            <wp:docPr id="33" name="Picture 33" descr="https://dl.dropboxusercontent.com/u/6280514/ShareX/2015/07/2015-07-21_23-26-54.png"/>
+            <wp:cNvGraphicFramePr>
+              <a:graphicFrameLocks xmlns:a="http://schemas.openxmlformats.org/drawingml/2006/main" noChangeAspect="1"/>
+            </wp:cNvGraphicFramePr>
+            <a:graphic xmlns:a="http://schemas.openxmlformats.org/drawingml/2006/main">
+              <a:graphicData uri="http://schemas.openxmlformats.org/drawingml/2006/picture">
+                <pic:pic xmlns:pic="http://schemas.openxmlformats.org/drawingml/2006/picture">
+                  <pic:nvPicPr>
+                    <pic:cNvPr id="0" name="Picture 57" descr="https://dl.dropboxusercontent.com/u/6280514/ShareX/2015/07/2015-07-21_23-26-54.png"/>
+                    <pic:cNvPicPr>
+                      <a:picLocks noChangeAspect="1" noChangeArrowheads="1"/>
+                    </pic:cNvPicPr>
+                  </pic:nvPicPr>
+                  <pic:blipFill>
+                    <a:blip r:embed="rId47">
+                      <a:grayscl/>
+                      <a:extLst>
+                        <a:ext uri="{28A0092B-C50C-407E-A947-70E740481C1C}">
+                          <a14:useLocalDpi xmlns:a14="http://schemas.microsoft.com/office/drawing/2010/main" val="0"/>
+                        </a:ext>
+                      </a:extLst>
+                    </a:blip>
+                    <a:srcRect/>
+                    <a:stretch>
+                      <a:fillRect/>
+                    </a:stretch>
+                  </pic:blipFill>
+                  <pic:spPr bwMode="auto">
+                    <a:xfrm>
+                      <a:off x="0" y="0"/>
+                      <a:ext cx="5612130" cy="2505097"/>
+                    </a:xfrm>
+                    <a:prstGeom prst="rect">
+                      <a:avLst/>
+                    </a:prstGeom>
+                    <a:noFill/>
+                    <a:ln>
+                      <a:noFill/>
+                    </a:ln>
+                  </pic:spPr>
+                </pic:pic>
+              </a:graphicData>
+            </a:graphic>
+          </wp:inline>
+        </w:drawing>
+      </w:r>
+    </w:p>
+    <w:p>
+      <w:pPr>
+        <w:pStyle w:val="FIGURE"/>
+        <w:rPr>
+          <w:lang w:val="es-ES"/>
+        </w:rPr>
+      </w:pPr>
+      <w:r>
+        <w:t>Figura 4.</w:t>
+      </w:r>
+      <w:r>
+        <w:t xml:space="preserve">25 Fragmento del </w:t>
+      </w:r>
+      <w:r>
+        <w:rPr>
+          <w:lang w:val="es-ES"/>
+        </w:rPr>
+        <w:t>método</w:t>
+      </w:r>
+      <w:r>
+        <w:rPr>
+          <w:lang w:val="es-ES"/>
+        </w:rPr>
+        <w:t xml:space="preserve"> main de la clase Dispatcher</w:t>
+      </w:r>
+    </w:p>
+    <w:p>
+      <w:pPr>
+        <w:pStyle w:val="BodyText"/>
         <w:ind w:firstLine="0"/>
       </w:pPr>
       <w:r>
@@ -17230,7 +17700,7 @@
         </w:rPr>
         <w:t xml:space="preserve">. </w:t>
       </w:r>
-      <w:hyperlink r:id="rId45" w:history="1">
+      <w:hyperlink r:id="rId48" w:history="1">
         <w:r>
           <w:rPr>
             <w:rStyle w:val="Hyperlink"/>
@@ -17365,7 +17835,7 @@
         </w:rPr>
         <w:t xml:space="preserve">Shafranovich, Y. (October 2005). </w:t>
       </w:r>
-      <w:hyperlink r:id="rId46" w:history="1">
+      <w:hyperlink r:id="rId49" w:history="1">
         <w:r>
           <w:rPr>
             <w:rStyle w:val="Hyperlink"/>
@@ -17415,7 +17885,7 @@
         </w:rPr>
         <w:t xml:space="preserve"> (</w:t>
       </w:r>
-      <w:hyperlink r:id="rId47" w:history="1">
+      <w:hyperlink r:id="rId50" w:history="1">
         <w:r>
           <w:rPr>
             <w:rStyle w:val="Hyperlink"/>
@@ -17923,7 +18393,7 @@
       </w:pPr>
     </w:p>
     <w:sectPr>
-      <w:headerReference w:type="default" r:id="rId48"/>
+      <w:headerReference w:type="default" r:id="rId51"/>
       <w:pgSz w:w="12240" w:h="15840" w:code="1"/>
       <w:pgMar w:top="2268" w:right="1701" w:bottom="1701" w:left="1701" w:header="720" w:footer="720" w:gutter="0"/>
       <w:cols w:space="720"/>
@@ -18198,7 +18668,7 @@
           <w:rPr>
             <w:noProof/>
           </w:rPr>
-          <w:t>67</w:t>
+          <w:t>68</w:t>
         </w:r>
         <w:r>
           <w:rPr>
@@ -18251,7 +18721,7 @@
           <w:rPr>
             <w:noProof/>
           </w:rPr>
-          <w:t>68</w:t>
+          <w:t>70</w:t>
         </w:r>
         <w:r>
           <w:rPr>
@@ -18443,7 +18913,7 @@
           <w:rPr>
             <w:noProof/>
           </w:rPr>
-          <w:t>37</w:t>
+          <w:t>42</w:t>
         </w:r>
         <w:r>
           <w:rPr>
@@ -21318,7 +21788,7 @@
 </file>
 
 <file path=customXml/itemProps1.xml><?xml version="1.0" encoding="utf-8"?>
-<ds:datastoreItem xmlns:ds="http://schemas.openxmlformats.org/officeDocument/2006/customXml" ds:itemID="{F23D5C26-E74F-4639-93F8-B6B17518F11A}">
+<ds:datastoreItem xmlns:ds="http://schemas.openxmlformats.org/officeDocument/2006/customXml" ds:itemID="{C6A075C9-38C6-4142-B667-707540AC2A41}">
   <ds:schemaRefs>
     <ds:schemaRef ds:uri="http://schemas.openxmlformats.org/officeDocument/2006/bibliography"/>
   </ds:schemaRefs>

</xml_diff>